<commit_message>
Stock Frontend Backend Interface Development
</commit_message>
<xml_diff>
--- a/SFWRTECH_4FD3_Final_Report.docx
+++ b/SFWRTECH_4FD3_Final_Report.docx
@@ -5736,7 +5736,6 @@
       <w:pPr>
         <w:pStyle w:val="NoSpacing"/>
         <w:rPr>
-          <w:rFonts w:hint="eastAsia"/>
           <w:lang w:eastAsia="zh-CN"/>
         </w:rPr>
       </w:pPr>
@@ -5839,6 +5838,10 @@
     <w:p>
       <w:pPr>
         <w:pStyle w:val="NoSpacing"/>
+        <w:rPr>
+          <w:rStyle w:val="eop"/>
+          <w:rFonts w:ascii="Calibri" w:hAnsi="Calibri" w:cs="Calibri"/>
+        </w:rPr>
       </w:pPr>
       <w:r>
         <w:rPr>
@@ -5858,11 +5861,71 @@
     <w:p>
       <w:pPr>
         <w:pStyle w:val="NoSpacing"/>
+        <w:rPr>
+          <w:rStyle w:val="eop"/>
+          <w:rFonts w:ascii="Calibri" w:hAnsi="Calibri" w:cs="Calibri"/>
+        </w:rPr>
       </w:pPr>
     </w:p>
     <w:p>
       <w:pPr>
         <w:pStyle w:val="NoSpacing"/>
+      </w:pPr>
+    </w:p>
+    <w:p>
+      <w:pPr>
+        <w:pStyle w:val="NoSpacing"/>
+      </w:pPr>
+      <w:r>
+        <w:rPr>
+          <w:noProof/>
+        </w:rPr>
+        <w:drawing>
+          <wp:inline distT="0" distB="0" distL="0" distR="0" wp14:anchorId="7966066D" wp14:editId="5AF14662">
+            <wp:extent cx="5943600" cy="4408805"/>
+            <wp:effectExtent l="0" t="0" r="0" b="0"/>
+            <wp:docPr id="1" name="Picture 1"/>
+            <wp:cNvGraphicFramePr>
+              <a:graphicFrameLocks xmlns:a="http://schemas.openxmlformats.org/drawingml/2006/main" noChangeAspect="1"/>
+            </wp:cNvGraphicFramePr>
+            <a:graphic xmlns:a="http://schemas.openxmlformats.org/drawingml/2006/main">
+              <a:graphicData uri="http://schemas.openxmlformats.org/drawingml/2006/picture">
+                <pic:pic xmlns:pic="http://schemas.openxmlformats.org/drawingml/2006/picture">
+                  <pic:nvPicPr>
+                    <pic:cNvPr id="1" name="Picture 1"/>
+                    <pic:cNvPicPr/>
+                  </pic:nvPicPr>
+                  <pic:blipFill>
+                    <a:blip r:embed="rId11">
+                      <a:extLst>
+                        <a:ext uri="{28A0092B-C50C-407E-A947-70E740481C1C}">
+                          <a14:useLocalDpi xmlns:a14="http://schemas.microsoft.com/office/drawing/2010/main" val="0"/>
+                        </a:ext>
+                      </a:extLst>
+                    </a:blip>
+                    <a:stretch>
+                      <a:fillRect/>
+                    </a:stretch>
+                  </pic:blipFill>
+                  <pic:spPr>
+                    <a:xfrm>
+                      <a:off x="0" y="0"/>
+                      <a:ext cx="5943600" cy="4408805"/>
+                    </a:xfrm>
+                    <a:prstGeom prst="rect">
+                      <a:avLst/>
+                    </a:prstGeom>
+                  </pic:spPr>
+                </pic:pic>
+              </a:graphicData>
+            </a:graphic>
+          </wp:inline>
+        </w:drawing>
+      </w:r>
+    </w:p>
+    <w:p>
+      <w:pPr>
+        <w:pStyle w:val="NoSpacing"/>
         <w:rPr>
           <w:b/>
           <w:bCs/>
@@ -5877,11 +5940,39 @@
           <w:bCs/>
         </w:rPr>
       </w:pPr>
-      <w:r>
+    </w:p>
+    <w:p>
+      <w:pPr>
+        <w:pStyle w:val="NoSpacing"/>
         <w:rPr>
           <w:b/>
           <w:bCs/>
         </w:rPr>
+      </w:pPr>
+    </w:p>
+    <w:p>
+      <w:pPr>
+        <w:pStyle w:val="NoSpacing"/>
+        <w:rPr>
+          <w:b/>
+          <w:bCs/>
+        </w:rPr>
+      </w:pPr>
+    </w:p>
+    <w:p>
+      <w:pPr>
+        <w:pStyle w:val="NoSpacing"/>
+        <w:rPr>
+          <w:b/>
+          <w:bCs/>
+        </w:rPr>
+      </w:pPr>
+      <w:r>
+        <w:rPr>
+          <w:b/>
+          <w:bCs/>
+        </w:rPr>
+        <w:lastRenderedPageBreak/>
         <w:t>Functional requirements</w:t>
       </w:r>
     </w:p>
@@ -5934,7 +6025,13 @@
         <w:br/>
       </w:r>
       <w:r>
-        <w:t>The syst calculates user risk tolerance level</w:t>
+        <w:t>The syst</w:t>
+      </w:r>
+      <w:r>
+        <w:t>em</w:t>
+      </w:r>
+      <w:r>
+        <w:t xml:space="preserve"> calculates user risk tolerance level</w:t>
       </w:r>
     </w:p>
     <w:p>
@@ -6114,7 +6211,6 @@
         <w:pStyle w:val="NoSpacing"/>
       </w:pPr>
       <w:r>
-        <w:lastRenderedPageBreak/>
         <w:t>Suncor Energy is a Canadian integrated energy company based in Calgary, Alberta. It specializes in production of synthetic crude from oil sands</w:t>
       </w:r>
     </w:p>
@@ -6200,15 +6296,7 @@
           <w:i w:val="0"/>
           <w:iCs w:val="0"/>
         </w:rPr>
-        <w:t>data</w:t>
-      </w:r>
-      <w:r>
-        <w:rPr>
-          <w:rStyle w:val="Emphasis"/>
-          <w:i w:val="0"/>
-          <w:iCs w:val="0"/>
-        </w:rPr>
-        <w:t xml:space="preserve">. </w:t>
+        <w:t xml:space="preserve">data. </w:t>
       </w:r>
       <w:r>
         <w:t>The most comprehensive database of Canadian corporate financial information in spreadsheet format. The information allows you to better understand the top companies in Canada, to make it easier to sell to, invest in and communicate with these companies.</w:t>
@@ -6221,11 +6309,47 @@
       <w:pPr>
         <w:pStyle w:val="NoSpacing"/>
       </w:pPr>
+    </w:p>
+    <w:p>
+      <w:pPr>
+        <w:pStyle w:val="NoSpacing"/>
+      </w:pPr>
+    </w:p>
+    <w:p>
+      <w:pPr>
+        <w:pStyle w:val="NoSpacing"/>
+      </w:pPr>
+    </w:p>
+    <w:p>
+      <w:pPr>
+        <w:pStyle w:val="NoSpacing"/>
+      </w:pPr>
+    </w:p>
+    <w:p>
+      <w:pPr>
+        <w:pStyle w:val="NoSpacing"/>
+      </w:pPr>
+    </w:p>
+    <w:p>
+      <w:pPr>
+        <w:pStyle w:val="NoSpacing"/>
+      </w:pPr>
+    </w:p>
+    <w:p>
+      <w:pPr>
+        <w:pStyle w:val="NoSpacing"/>
+      </w:pPr>
+    </w:p>
+    <w:p>
+      <w:pPr>
+        <w:pStyle w:val="NoSpacing"/>
+      </w:pPr>
       <w:r>
         <w:rPr>
           <w:b/>
           <w:bCs/>
         </w:rPr>
+        <w:lastRenderedPageBreak/>
         <w:t>Performance requirements</w:t>
       </w:r>
       <w:r>
@@ -6256,6 +6380,131 @@
     <w:p>
       <w:pPr>
         <w:pStyle w:val="NoSpacing"/>
+      </w:pPr>
+    </w:p>
+    <w:p>
+      <w:pPr>
+        <w:pStyle w:val="NoSpacing"/>
+        <w:rPr>
+          <w:b/>
+          <w:bCs/>
+        </w:rPr>
+      </w:pPr>
+      <w:r>
+        <w:rPr>
+          <w:b/>
+          <w:bCs/>
+          <w:noProof/>
+        </w:rPr>
+        <w:drawing>
+          <wp:inline distT="0" distB="0" distL="0" distR="0" wp14:anchorId="738ACECD" wp14:editId="1FA848CF">
+            <wp:extent cx="4419600" cy="5853845"/>
+            <wp:effectExtent l="0" t="0" r="0" b="1270"/>
+            <wp:docPr id="3" name="Picture 3"/>
+            <wp:cNvGraphicFramePr>
+              <a:graphicFrameLocks xmlns:a="http://schemas.openxmlformats.org/drawingml/2006/main" noChangeAspect="1"/>
+            </wp:cNvGraphicFramePr>
+            <a:graphic xmlns:a="http://schemas.openxmlformats.org/drawingml/2006/main">
+              <a:graphicData uri="http://schemas.openxmlformats.org/drawingml/2006/picture">
+                <pic:pic xmlns:pic="http://schemas.openxmlformats.org/drawingml/2006/picture">
+                  <pic:nvPicPr>
+                    <pic:cNvPr id="3" name="Picture 3"/>
+                    <pic:cNvPicPr/>
+                  </pic:nvPicPr>
+                  <pic:blipFill>
+                    <a:blip r:embed="rId12">
+                      <a:extLst>
+                        <a:ext uri="{28A0092B-C50C-407E-A947-70E740481C1C}">
+                          <a14:useLocalDpi xmlns:a14="http://schemas.microsoft.com/office/drawing/2010/main" val="0"/>
+                        </a:ext>
+                      </a:extLst>
+                    </a:blip>
+                    <a:stretch>
+                      <a:fillRect/>
+                    </a:stretch>
+                  </pic:blipFill>
+                  <pic:spPr>
+                    <a:xfrm>
+                      <a:off x="0" y="0"/>
+                      <a:ext cx="4429693" cy="5867213"/>
+                    </a:xfrm>
+                    <a:prstGeom prst="rect">
+                      <a:avLst/>
+                    </a:prstGeom>
+                  </pic:spPr>
+                </pic:pic>
+              </a:graphicData>
+            </a:graphic>
+          </wp:inline>
+        </w:drawing>
+      </w:r>
+    </w:p>
+    <w:p>
+      <w:pPr>
+        <w:pStyle w:val="NoSpacing"/>
+        <w:rPr>
+          <w:b/>
+          <w:bCs/>
+        </w:rPr>
+      </w:pPr>
+    </w:p>
+    <w:p>
+      <w:pPr>
+        <w:pStyle w:val="NoSpacing"/>
+        <w:rPr>
+          <w:b/>
+          <w:bCs/>
+        </w:rPr>
+      </w:pPr>
+    </w:p>
+    <w:p>
+      <w:pPr>
+        <w:pStyle w:val="NoSpacing"/>
+        <w:rPr>
+          <w:b/>
+          <w:bCs/>
+        </w:rPr>
+      </w:pPr>
+    </w:p>
+    <w:p>
+      <w:pPr>
+        <w:pStyle w:val="NoSpacing"/>
+        <w:rPr>
+          <w:b/>
+          <w:bCs/>
+        </w:rPr>
+      </w:pPr>
+    </w:p>
+    <w:p>
+      <w:pPr>
+        <w:pStyle w:val="NoSpacing"/>
+        <w:rPr>
+          <w:b/>
+          <w:bCs/>
+        </w:rPr>
+      </w:pPr>
+    </w:p>
+    <w:p>
+      <w:pPr>
+        <w:pStyle w:val="NoSpacing"/>
+        <w:rPr>
+          <w:b/>
+          <w:bCs/>
+        </w:rPr>
+      </w:pPr>
+    </w:p>
+    <w:p>
+      <w:pPr>
+        <w:pStyle w:val="NoSpacing"/>
+        <w:rPr>
+          <w:b/>
+          <w:bCs/>
+        </w:rPr>
+      </w:pPr>
+    </w:p>
+    <w:p>
+      <w:pPr>
+        <w:pStyle w:val="NoSpacing"/>
         <w:rPr>
           <w:b/>
           <w:bCs/>
@@ -6382,30 +6631,14 @@
         </w:rPr>
         <w:t>The servers have been tested to meet all functional requirements when operating in the operating environmental limits presented in </w:t>
       </w:r>
-      <w:hyperlink r:id="rId11" w:history="1">
+      <w:hyperlink r:id="rId13" w:history="1">
         <w:r>
           <w:rPr>
             <w:rStyle w:val="Hyperlink"/>
             <w:rFonts w:asciiTheme="majorHAnsi" w:hAnsiTheme="majorHAnsi" w:cstheme="majorHAnsi"/>
             <w:color w:val="000000"/>
           </w:rPr>
-          <w:t>Environmental S</w:t>
-        </w:r>
-        <w:r>
-          <w:rPr>
-            <w:rStyle w:val="Hyperlink"/>
-            <w:rFonts w:asciiTheme="majorHAnsi" w:hAnsiTheme="majorHAnsi" w:cstheme="majorHAnsi"/>
-            <w:color w:val="000000"/>
-          </w:rPr>
-          <w:t>p</w:t>
-        </w:r>
-        <w:r>
-          <w:rPr>
-            <w:rStyle w:val="Hyperlink"/>
-            <w:rFonts w:asciiTheme="majorHAnsi" w:hAnsiTheme="majorHAnsi" w:cstheme="majorHAnsi"/>
-            <w:color w:val="000000"/>
-          </w:rPr>
-          <w:t>ecifications</w:t>
+          <w:t>Environmental Specifications</w:t>
         </w:r>
       </w:hyperlink>
       <w:r>
@@ -6692,7 +6925,6 @@
         <w:rPr>
           <w:color w:val="000000" w:themeColor="text1"/>
         </w:rPr>
-        <w:lastRenderedPageBreak/>
         <w:t>asgiref</w:t>
       </w:r>
       <w:proofErr w:type="spellEnd"/>
@@ -6937,6 +7169,12 @@
           <w:color w:val="000000" w:themeColor="text1"/>
         </w:rPr>
         <w:br/>
+      </w:r>
+      <w:r>
+        <w:rPr>
+          <w:color w:val="000000" w:themeColor="text1"/>
+        </w:rPr>
+        <w:lastRenderedPageBreak/>
         <w:t>Flask==2.2.2</w:t>
       </w:r>
       <w:r>
@@ -7441,12 +7679,6 @@
           <w:color w:val="000000" w:themeColor="text1"/>
         </w:rPr>
         <w:br/>
-      </w:r>
-      <w:r>
-        <w:rPr>
-          <w:color w:val="000000" w:themeColor="text1"/>
-        </w:rPr>
-        <w:lastRenderedPageBreak/>
         <w:t>opt-</w:t>
       </w:r>
       <w:proofErr w:type="spellStart"/>
@@ -7699,6 +7931,12 @@
           <w:color w:val="000000" w:themeColor="text1"/>
         </w:rPr>
         <w:br/>
+      </w:r>
+      <w:r>
+        <w:rPr>
+          <w:color w:val="000000" w:themeColor="text1"/>
+        </w:rPr>
+        <w:lastRenderedPageBreak/>
         <w:t>regex==2022.9.13</w:t>
       </w:r>
       <w:r>
@@ -8237,7 +8475,6 @@
         <w:rPr>
           <w:color w:val="000000" w:themeColor="text1"/>
         </w:rPr>
-        <w:lastRenderedPageBreak/>
         <w:t>wsproto</w:t>
       </w:r>
       <w:proofErr w:type="spellEnd"/>
@@ -8366,9 +8603,115 @@
         </w:rPr>
       </w:pPr>
     </w:p>
+    <w:p>
+      <w:pPr>
+        <w:spacing w:after="0" w:line="240" w:lineRule="auto"/>
+        <w:rPr>
+          <w:rFonts w:asciiTheme="majorHAnsi" w:hAnsiTheme="majorHAnsi" w:cstheme="majorHAnsi"/>
+        </w:rPr>
+      </w:pPr>
+    </w:p>
+    <w:p>
+      <w:pPr>
+        <w:spacing w:after="0" w:line="240" w:lineRule="auto"/>
+        <w:rPr>
+          <w:rFonts w:asciiTheme="majorHAnsi" w:hAnsiTheme="majorHAnsi" w:cstheme="majorHAnsi"/>
+        </w:rPr>
+      </w:pPr>
+      <w:r>
+        <w:rPr>
+          <w:rFonts w:asciiTheme="majorHAnsi" w:hAnsiTheme="majorHAnsi" w:cstheme="majorHAnsi"/>
+          <w:lang w:eastAsia="zh-CN"/>
+        </w:rPr>
+        <w:t>c</w:t>
+      </w:r>
+      <w:r>
+        <w:rPr>
+          <w:rFonts w:asciiTheme="majorHAnsi" w:hAnsiTheme="majorHAnsi" w:cstheme="majorHAnsi" w:hint="eastAsia"/>
+          <w:lang w:eastAsia="zh-CN"/>
+        </w:rPr>
+        <w:t>d</w:t>
+      </w:r>
+      <w:r>
+        <w:rPr>
+          <w:rFonts w:asciiTheme="majorHAnsi" w:hAnsiTheme="majorHAnsi" w:cstheme="majorHAnsi"/>
+        </w:rPr>
+        <w:t xml:space="preserve"> </w:t>
+      </w:r>
+      <w:r>
+        <w:rPr>
+          <w:rFonts w:asciiTheme="majorHAnsi" w:hAnsiTheme="majorHAnsi" w:cstheme="majorHAnsi"/>
+        </w:rPr>
+        <w:t>/Users/</w:t>
+      </w:r>
+      <w:proofErr w:type="spellStart"/>
+      <w:r>
+        <w:rPr>
+          <w:rFonts w:asciiTheme="majorHAnsi" w:hAnsiTheme="majorHAnsi" w:cstheme="majorHAnsi"/>
+        </w:rPr>
+        <w:t>qinyang</w:t>
+      </w:r>
+      <w:proofErr w:type="spellEnd"/>
+      <w:r>
+        <w:rPr>
+          <w:rFonts w:asciiTheme="majorHAnsi" w:hAnsiTheme="majorHAnsi" w:cstheme="majorHAnsi"/>
+        </w:rPr>
+        <w:t>/</w:t>
+      </w:r>
+      <w:proofErr w:type="spellStart"/>
+      <w:r>
+        <w:rPr>
+          <w:rFonts w:asciiTheme="majorHAnsi" w:hAnsiTheme="majorHAnsi" w:cstheme="majorHAnsi"/>
+        </w:rPr>
+        <w:t>PycharmProjects</w:t>
+      </w:r>
+      <w:proofErr w:type="spellEnd"/>
+      <w:r>
+        <w:rPr>
+          <w:rFonts w:asciiTheme="majorHAnsi" w:hAnsiTheme="majorHAnsi" w:cstheme="majorHAnsi"/>
+        </w:rPr>
+        <w:t>/</w:t>
+      </w:r>
+      <w:proofErr w:type="spellStart"/>
+      <w:r>
+        <w:rPr>
+          <w:rFonts w:asciiTheme="majorHAnsi" w:hAnsiTheme="majorHAnsi" w:cstheme="majorHAnsi"/>
+        </w:rPr>
+        <w:t>RoboAdvisor</w:t>
+      </w:r>
+      <w:proofErr w:type="spellEnd"/>
+      <w:r>
+        <w:rPr>
+          <w:rFonts w:asciiTheme="majorHAnsi" w:hAnsiTheme="majorHAnsi" w:cstheme="majorHAnsi"/>
+        </w:rPr>
+        <w:t>/</w:t>
+      </w:r>
+      <w:proofErr w:type="spellStart"/>
+      <w:r>
+        <w:rPr>
+          <w:rFonts w:asciiTheme="majorHAnsi" w:hAnsiTheme="majorHAnsi" w:cstheme="majorHAnsi"/>
+        </w:rPr>
+        <w:t>roboAdvisor</w:t>
+      </w:r>
+      <w:proofErr w:type="spellEnd"/>
+      <w:r>
+        <w:rPr>
+          <w:rFonts w:asciiTheme="majorHAnsi" w:hAnsiTheme="majorHAnsi" w:cstheme="majorHAnsi"/>
+        </w:rPr>
+        <w:t>/chatbot</w:t>
+      </w:r>
+    </w:p>
+    <w:p>
+      <w:pPr>
+        <w:spacing w:after="0" w:line="240" w:lineRule="auto"/>
+        <w:rPr>
+          <w:rFonts w:asciiTheme="majorHAnsi" w:hAnsiTheme="majorHAnsi" w:cstheme="majorHAnsi"/>
+        </w:rPr>
+      </w:pPr>
+    </w:p>
     <w:sectPr>
-      <w:headerReference w:type="default" r:id="rId12"/>
-      <w:footerReference w:type="default" r:id="rId13"/>
+      <w:headerReference w:type="default" r:id="rId14"/>
+      <w:footerReference w:type="default" r:id="rId15"/>
       <w:pgSz w:w="12240" w:h="15840"/>
       <w:pgMar w:top="1440" w:right="1440" w:bottom="1440" w:left="1440" w:header="708" w:footer="708" w:gutter="0"/>
       <w:cols w:space="708"/>

</xml_diff>